<commit_message>
Cambio en el apartado 3.2 Natalia de la Fuente
Ya he añadido fuentes de información de WordPress.
</commit_message>
<xml_diff>
--- a/TG1_NattdelaFuente.docx
+++ b/TG1_NattdelaFuente.docx
@@ -761,21 +761,7 @@
                 <w:rStyle w:val="Hipervnculo"/>
                 <w:noProof/>
               </w:rPr>
-              <w:t xml:space="preserve">sobre el </w:t>
-            </w:r>
-            <w:r>
-              <w:rPr>
-                <w:rStyle w:val="Hipervnculo"/>
-                <w:noProof/>
-              </w:rPr>
-              <w:t>C</w:t>
-            </w:r>
-            <w:r>
-              <w:rPr>
-                <w:rStyle w:val="Hipervnculo"/>
-                <w:noProof/>
-              </w:rPr>
-              <w:t>MS WordPress</w:t>
+              <w:t>sobre el CMS WordPress</w:t>
             </w:r>
             <w:r>
               <w:rPr>
@@ -4149,45 +4135,247 @@
       </w:pPr>
       <w:bookmarkStart w:id="11" w:name="_Toc444537697"/>
       <w:r>
-        <w:t>3.2.1 Fuente de información 1 sobre la tecnología específica A</w:t>
+        <w:t>3.2.1 Fuente de información 1</w:t>
       </w:r>
       <w:bookmarkEnd w:id="11"/>
     </w:p>
     <w:p>
+      <w:r>
+        <w:t xml:space="preserve">Al poner </w:t>
+      </w:r>
+      <w:proofErr w:type="spellStart"/>
+      <w:r>
+        <w:t>WordPress</w:t>
+      </w:r>
+      <w:proofErr w:type="spellEnd"/>
+      <w:r>
+        <w:t xml:space="preserve"> en el buscador de google, como era de esperar la primera página que aparece es la web oficial de este CMS </w:t>
+      </w:r>
+      <w:r>
+        <w:rPr>
+          <w:b/>
+        </w:rPr>
+        <w:t>(https://es.wordpress.com/)</w:t>
+      </w:r>
+      <w:r>
+        <w:t xml:space="preserve">, el problema es que la información en la que te explica como </w:t>
+      </w:r>
+      <w:r>
+        <w:t>instalarlo, funcionamiento</w:t>
+      </w:r>
+      <w:r>
+        <w:t xml:space="preserve"> y demás </w:t>
+      </w:r>
+      <w:r>
+        <w:t>características</w:t>
+      </w:r>
+      <w:r>
+        <w:t>, esta aparece en inglés (</w:t>
+      </w:r>
+      <w:r>
+        <w:rPr>
+          <w:b/>
+        </w:rPr>
+        <w:t>https://en.support.wordpress.com/</w:t>
+      </w:r>
+      <w:r>
+        <w:t>)</w:t>
+      </w:r>
+      <w:r>
+        <w:t xml:space="preserve">, pero es muy fácil de entender. </w:t>
+      </w:r>
+    </w:p>
+    <w:p>
+      <w:r>
+        <w:t>En el caso de que tengas problemas con el inglés hay una página en español con la misma información (</w:t>
+      </w:r>
+      <w:r>
+        <w:rPr>
+          <w:b/>
+        </w:rPr>
+        <w:t>https://es.wordpress.org/</w:t>
+      </w:r>
+      <w:r>
+        <w:t>).</w:t>
+      </w:r>
+    </w:p>
+    <w:p>
       <w:pPr>
         <w:pStyle w:val="Ttulo3"/>
       </w:pPr>
       <w:bookmarkStart w:id="12" w:name="_Toc444537698"/>
       <w:r>
-        <w:t>3.2.2 Fuente de información 2 sobre la tecnología específica A</w:t>
+        <w:t xml:space="preserve">3.2.2 Fuente de información 2 </w:t>
       </w:r>
       <w:bookmarkEnd w:id="12"/>
     </w:p>
     <w:p>
+      <w:r>
+        <w:t xml:space="preserve">La siguiente fuente es uno de los blogs más visitados sobre </w:t>
+      </w:r>
+      <w:proofErr w:type="spellStart"/>
+      <w:r>
+        <w:t>WordPress</w:t>
+      </w:r>
+      <w:proofErr w:type="spellEnd"/>
+      <w:r>
+        <w:t xml:space="preserve">  (</w:t>
+      </w:r>
+      <w:r>
+        <w:rPr>
+          <w:b/>
+        </w:rPr>
+        <w:t>http://ayudawp.com/)</w:t>
+      </w:r>
+      <w:r>
+        <w:rPr>
+          <w:b/>
+        </w:rPr>
+        <w:t xml:space="preserve">. </w:t>
+      </w:r>
+      <w:r>
+        <w:t xml:space="preserve">Podemos encontrar todo tipo de información sobre este sistema, cursos, descargables, entradas con temas interesantes sobre </w:t>
+      </w:r>
+      <w:proofErr w:type="spellStart"/>
+      <w:r>
+        <w:t>WordPress</w:t>
+      </w:r>
+      <w:proofErr w:type="spellEnd"/>
+      <w:r>
+        <w:t>.</w:t>
+      </w:r>
+    </w:p>
+    <w:p>
+      <w:r>
+        <w:rPr>
+          <w:noProof/>
+          <w:lang w:eastAsia="es-ES"/>
+        </w:rPr>
+        <w:drawing>
+          <wp:inline distT="0" distB="0" distL="0" distR="0" wp14:anchorId="0F0ECCD2" wp14:editId="66F181C4">
+            <wp:extent cx="3954780" cy="844530"/>
+            <wp:effectExtent l="0" t="0" r="0" b="0"/>
+            <wp:docPr id="3" name="Imagen 3"/>
+            <wp:cNvGraphicFramePr>
+              <a:graphicFrameLocks xmlns:a="http://schemas.openxmlformats.org/drawingml/2006/main" noChangeAspect="1"/>
+            </wp:cNvGraphicFramePr>
+            <a:graphic xmlns:a="http://schemas.openxmlformats.org/drawingml/2006/main">
+              <a:graphicData uri="http://schemas.openxmlformats.org/drawingml/2006/picture">
+                <pic:pic xmlns:pic="http://schemas.openxmlformats.org/drawingml/2006/picture">
+                  <pic:nvPicPr>
+                    <pic:cNvPr id="1" name=""/>
+                    <pic:cNvPicPr/>
+                  </pic:nvPicPr>
+                  <pic:blipFill>
+                    <a:blip r:embed="rId9"/>
+                    <a:stretch>
+                      <a:fillRect/>
+                    </a:stretch>
+                  </pic:blipFill>
+                  <pic:spPr>
+                    <a:xfrm>
+                      <a:off x="0" y="0"/>
+                      <a:ext cx="3994894" cy="853096"/>
+                    </a:xfrm>
+                    <a:prstGeom prst="rect">
+                      <a:avLst/>
+                    </a:prstGeom>
+                  </pic:spPr>
+                </pic:pic>
+              </a:graphicData>
+            </a:graphic>
+          </wp:inline>
+        </w:drawing>
+      </w:r>
+    </w:p>
+    <w:p>
       <w:pPr>
         <w:pStyle w:val="Ttulo3"/>
       </w:pPr>
       <w:bookmarkStart w:id="13" w:name="_Toc444537699"/>
       <w:r>
-        <w:t>3.2</w:t>
-      </w:r>
-      <w:proofErr w:type="gramStart"/>
-      <w:r>
-        <w:t>.n</w:t>
-      </w:r>
-      <w:proofErr w:type="gramEnd"/>
-      <w:r>
-        <w:t xml:space="preserve"> Fuente de información n sobre la tecnología específica A</w:t>
+        <w:t>3.2.3</w:t>
+      </w:r>
+      <w:r>
+        <w:t xml:space="preserve"> Fuente de información </w:t>
       </w:r>
       <w:bookmarkEnd w:id="13"/>
+      <w:r>
+        <w:t>3</w:t>
+      </w:r>
+    </w:p>
+    <w:p>
+      <w:r>
+        <w:t xml:space="preserve">No </w:t>
+      </w:r>
+      <w:r>
+        <w:t>podía</w:t>
+      </w:r>
+      <w:r>
+        <w:t xml:space="preserve"> </w:t>
+      </w:r>
+      <w:r>
+        <w:t>faltar una de las páginas con más</w:t>
+      </w:r>
+      <w:r>
+        <w:t xml:space="preserve"> informaci</w:t>
+      </w:r>
+      <w:r>
+        <w:t xml:space="preserve">ón en el mundo, </w:t>
+      </w:r>
+      <w:r>
+        <w:t>Wikipedia (</w:t>
+      </w:r>
+      <w:r>
+        <w:rPr>
+          <w:b/>
+        </w:rPr>
+        <w:t>https://es.wikipedia.org/wiki/WordPress</w:t>
+      </w:r>
+      <w:r>
+        <w:t xml:space="preserve">). </w:t>
+      </w:r>
+    </w:p>
+    <w:p>
+      <w:r>
+        <w:t xml:space="preserve">Nos enseña la historia de este CMS, </w:t>
+      </w:r>
+      <w:bookmarkStart w:id="14" w:name="_GoBack"/>
+      <w:bookmarkEnd w:id="14"/>
+      <w:r>
+        <w:t xml:space="preserve">sus características, las versiones que existen…y mucha más información. </w:t>
+      </w:r>
+    </w:p>
+    <w:p>
+      <w:r>
+        <w:t>A pesar de toda esta información no es una de las páginas en las que explique cómo utilizarlo.</w:t>
+      </w:r>
     </w:p>
     <w:p/>
     <w:p/>
     <w:p>
       <w:pPr>
+        <w:pStyle w:val="Ttulo3"/>
+      </w:pPr>
+      <w:r>
+        <w:lastRenderedPageBreak/>
+        <w:t xml:space="preserve">3.2.4 </w:t>
+      </w:r>
+      <w:r>
+        <w:t xml:space="preserve">Fuente de información </w:t>
+      </w:r>
+      <w:r>
+        <w:t>4</w:t>
+      </w:r>
+    </w:p>
+    <w:p/>
+    <w:p/>
+    <w:p/>
+    <w:p>
+      <w:pPr>
         <w:pStyle w:val="Ttulo2"/>
       </w:pPr>
-      <w:bookmarkStart w:id="14" w:name="_Toc444537700"/>
+      <w:bookmarkStart w:id="15" w:name="_Toc444537700"/>
       <w:r>
         <w:t xml:space="preserve">3.3 </w:t>
       </w:r>
@@ -4197,33 +4385,33 @@
       <w:r>
         <w:t xml:space="preserve"> específica B</w:t>
       </w:r>
-      <w:bookmarkEnd w:id="14"/>
+      <w:bookmarkEnd w:id="15"/>
     </w:p>
     <w:p>
       <w:pPr>
         <w:pStyle w:val="Ttulo3"/>
       </w:pPr>
-      <w:bookmarkStart w:id="15" w:name="_Toc444537701"/>
+      <w:bookmarkStart w:id="16" w:name="_Toc444537701"/>
       <w:r>
         <w:t>3.3.1 Fuente de información 1 sobre la tecnología específica B</w:t>
       </w:r>
-      <w:bookmarkEnd w:id="15"/>
+      <w:bookmarkEnd w:id="16"/>
     </w:p>
     <w:p>
       <w:pPr>
         <w:pStyle w:val="Ttulo3"/>
       </w:pPr>
-      <w:bookmarkStart w:id="16" w:name="_Toc444537702"/>
+      <w:bookmarkStart w:id="17" w:name="_Toc444537702"/>
       <w:r>
         <w:t>3.3.2 Fuente de información 2 sobre la tecnología específica B</w:t>
       </w:r>
-      <w:bookmarkEnd w:id="16"/>
+      <w:bookmarkEnd w:id="17"/>
     </w:p>
     <w:p>
       <w:pPr>
         <w:pStyle w:val="Ttulo3"/>
       </w:pPr>
-      <w:bookmarkStart w:id="17" w:name="_Toc444537703"/>
+      <w:bookmarkStart w:id="18" w:name="_Toc444537703"/>
       <w:r>
         <w:t>3.3</w:t>
       </w:r>
@@ -4235,14 +4423,14 @@
       <w:r>
         <w:t xml:space="preserve"> Fuente de información n sobre la tecnología específica B</w:t>
       </w:r>
-      <w:bookmarkEnd w:id="17"/>
+      <w:bookmarkEnd w:id="18"/>
     </w:p>
     <w:p/>
     <w:p>
       <w:pPr>
         <w:pStyle w:val="Ttulo1"/>
       </w:pPr>
-      <w:bookmarkStart w:id="18" w:name="_Toc444537704"/>
+      <w:bookmarkStart w:id="19" w:name="_Toc444537704"/>
       <w:r>
         <w:t xml:space="preserve">4. </w:t>
       </w:r>
@@ -4252,13 +4440,13 @@
       <w:r>
         <w:t xml:space="preserve"> (cursos no gratuitos)</w:t>
       </w:r>
-      <w:bookmarkEnd w:id="18"/>
+      <w:bookmarkEnd w:id="19"/>
     </w:p>
     <w:p>
       <w:pPr>
         <w:pStyle w:val="Ttulo2"/>
       </w:pPr>
-      <w:bookmarkStart w:id="19" w:name="_Toc444537705"/>
+      <w:bookmarkStart w:id="20" w:name="_Toc444537705"/>
       <w:r>
         <w:t>4</w:t>
       </w:r>
@@ -4271,7 +4459,7 @@
       <w:r>
         <w:t xml:space="preserve">sobre </w:t>
       </w:r>
-      <w:bookmarkEnd w:id="19"/>
+      <w:bookmarkEnd w:id="20"/>
       <w:r>
         <w:t>CMS</w:t>
       </w:r>
@@ -4280,27 +4468,27 @@
       <w:pPr>
         <w:pStyle w:val="Ttulo3"/>
       </w:pPr>
-      <w:bookmarkStart w:id="20" w:name="_Toc444537706"/>
+      <w:bookmarkStart w:id="21" w:name="_Toc444537706"/>
       <w:r>
         <w:t>4.1.1 Curso no gratuito 1 sobre el tipo de tecnología en general</w:t>
       </w:r>
-      <w:bookmarkEnd w:id="20"/>
+      <w:bookmarkEnd w:id="21"/>
     </w:p>
     <w:p>
       <w:pPr>
         <w:pStyle w:val="Ttulo3"/>
       </w:pPr>
-      <w:bookmarkStart w:id="21" w:name="_Toc444537707"/>
+      <w:bookmarkStart w:id="22" w:name="_Toc444537707"/>
       <w:r>
         <w:t>4.1.2 Curso no gratuito 2 sobre el tipo de tecnología en general</w:t>
       </w:r>
-      <w:bookmarkEnd w:id="21"/>
+      <w:bookmarkEnd w:id="22"/>
     </w:p>
     <w:p>
       <w:pPr>
         <w:pStyle w:val="Ttulo3"/>
       </w:pPr>
-      <w:bookmarkStart w:id="22" w:name="_Toc444537708"/>
+      <w:bookmarkStart w:id="23" w:name="_Toc444537708"/>
       <w:r>
         <w:t>4.1</w:t>
       </w:r>
@@ -4312,196 +4500,196 @@
       <w:r>
         <w:t xml:space="preserve"> Curso no gratuito n sobre el tipo de tecnología en general</w:t>
       </w:r>
-      <w:bookmarkEnd w:id="22"/>
+      <w:bookmarkEnd w:id="23"/>
     </w:p>
     <w:p/>
     <w:p>
       <w:pPr>
         <w:pStyle w:val="Ttulo2"/>
       </w:pPr>
-      <w:bookmarkStart w:id="23" w:name="_Toc444537709"/>
+      <w:bookmarkStart w:id="24" w:name="_Toc444537709"/>
+      <w:r>
+        <w:t>4.2 Cursos</w:t>
+      </w:r>
+      <w:r>
+        <w:t xml:space="preserve"> </w:t>
+      </w:r>
+      <w:r>
+        <w:t xml:space="preserve">no gratuitos </w:t>
+      </w:r>
+      <w:bookmarkEnd w:id="24"/>
+      <w:r>
+        <w:t xml:space="preserve">el CMS </w:t>
+      </w:r>
+      <w:proofErr w:type="spellStart"/>
+      <w:r>
+        <w:t>WordPress</w:t>
+      </w:r>
+      <w:proofErr w:type="spellEnd"/>
+    </w:p>
+    <w:p>
+      <w:pPr>
+        <w:pStyle w:val="Ttulo3"/>
+      </w:pPr>
+      <w:bookmarkStart w:id="25" w:name="_Toc444537710"/>
+      <w:r>
+        <w:t>4.2.1 Curso no gratuito 1 sobre la tecnología específica A</w:t>
+      </w:r>
+      <w:bookmarkEnd w:id="25"/>
+    </w:p>
+    <w:p>
+      <w:pPr>
+        <w:pStyle w:val="Ttulo3"/>
+      </w:pPr>
+      <w:bookmarkStart w:id="26" w:name="_Toc444537711"/>
+      <w:r>
+        <w:t>4.2.2 Curso no gratuito</w:t>
+      </w:r>
+      <w:r>
+        <w:t xml:space="preserve"> 2</w:t>
+      </w:r>
+      <w:r>
+        <w:t xml:space="preserve"> sobre la tecnología específica A</w:t>
+      </w:r>
+      <w:bookmarkEnd w:id="26"/>
+    </w:p>
+    <w:p>
+      <w:pPr>
+        <w:pStyle w:val="Ttulo3"/>
+      </w:pPr>
+      <w:bookmarkStart w:id="27" w:name="_Toc444537712"/>
+      <w:r>
+        <w:t>4.2</w:t>
+      </w:r>
+      <w:proofErr w:type="gramStart"/>
+      <w:r>
+        <w:t>.</w:t>
+      </w:r>
+      <w:r>
+        <w:t>n</w:t>
+      </w:r>
+      <w:proofErr w:type="gramEnd"/>
+      <w:r>
+        <w:t xml:space="preserve"> Curso no gratuito </w:t>
+      </w:r>
+      <w:r>
+        <w:t>n</w:t>
+      </w:r>
+      <w:r>
+        <w:t xml:space="preserve"> sobre la tecnología específica A</w:t>
+      </w:r>
+      <w:bookmarkEnd w:id="27"/>
+    </w:p>
+    <w:p/>
+    <w:p>
+      <w:pPr>
+        <w:pStyle w:val="Ttulo2"/>
+      </w:pPr>
+      <w:bookmarkStart w:id="28" w:name="_Toc444537713"/>
+      <w:r>
+        <w:t>4.3 Cursos</w:t>
+      </w:r>
+      <w:r>
+        <w:t xml:space="preserve"> </w:t>
+      </w:r>
+      <w:r>
+        <w:t xml:space="preserve">no gratuitos </w:t>
+      </w:r>
+      <w:r>
+        <w:t>sobre la tecnología</w:t>
+      </w:r>
+      <w:r>
+        <w:t xml:space="preserve"> específica B</w:t>
+      </w:r>
+      <w:bookmarkEnd w:id="28"/>
+    </w:p>
+    <w:p>
+      <w:pPr>
+        <w:pStyle w:val="Ttulo3"/>
+      </w:pPr>
+      <w:bookmarkStart w:id="29" w:name="_Toc444537714"/>
+      <w:r>
+        <w:t>4.3.1 Curso no gratuito 1 sobre la tecnología específica B</w:t>
+      </w:r>
+      <w:bookmarkEnd w:id="29"/>
+    </w:p>
+    <w:p>
+      <w:pPr>
+        <w:pStyle w:val="Ttulo3"/>
+      </w:pPr>
+      <w:bookmarkStart w:id="30" w:name="_Toc444537715"/>
+      <w:r>
+        <w:t>4.3.2 Curso no gratuito 2 sobre la tecnología específica B</w:t>
+      </w:r>
+      <w:bookmarkEnd w:id="30"/>
+    </w:p>
+    <w:p>
+      <w:pPr>
+        <w:pStyle w:val="Ttulo3"/>
+      </w:pPr>
+      <w:bookmarkStart w:id="31" w:name="_Toc444537716"/>
+      <w:r>
+        <w:t>4.3</w:t>
+      </w:r>
+      <w:proofErr w:type="gramStart"/>
+      <w:r>
+        <w:t>.n</w:t>
+      </w:r>
+      <w:proofErr w:type="gramEnd"/>
+      <w:r>
+        <w:t xml:space="preserve"> Curso no gratuito n sobre la tecnología específica B</w:t>
+      </w:r>
+      <w:bookmarkEnd w:id="31"/>
+    </w:p>
+    <w:p/>
+    <w:p>
+      <w:pPr>
+        <w:pStyle w:val="Ttulo1"/>
+      </w:pPr>
+      <w:bookmarkStart w:id="32" w:name="_Toc444537717"/>
       <w:r>
         <w:lastRenderedPageBreak/>
-        <w:t>4.2 Cursos</w:t>
-      </w:r>
-      <w:r>
-        <w:t xml:space="preserve"> </w:t>
-      </w:r>
-      <w:r>
-        <w:t xml:space="preserve">no gratuitos </w:t>
-      </w:r>
-      <w:bookmarkEnd w:id="23"/>
-      <w:r>
-        <w:t xml:space="preserve">el CMS </w:t>
-      </w:r>
-      <w:proofErr w:type="spellStart"/>
-      <w:r>
-        <w:t>WordPress</w:t>
-      </w:r>
-      <w:proofErr w:type="spellEnd"/>
+        <w:t xml:space="preserve">5. </w:t>
+      </w:r>
+      <w:r>
+        <w:t>Fuentes de información</w:t>
+      </w:r>
+      <w:r>
+        <w:t xml:space="preserve"> (cursos gratuitos)</w:t>
+      </w:r>
+      <w:bookmarkEnd w:id="32"/>
+    </w:p>
+    <w:p>
+      <w:pPr>
+        <w:pStyle w:val="Ttulo2"/>
+      </w:pPr>
+      <w:bookmarkStart w:id="33" w:name="_Toc444537718"/>
+      <w:r>
+        <w:t>5</w:t>
+      </w:r>
+      <w:r>
+        <w:t xml:space="preserve">.1 </w:t>
+      </w:r>
+      <w:r>
+        <w:t xml:space="preserve">Cursos gratuitos </w:t>
+      </w:r>
+      <w:r>
+        <w:t xml:space="preserve">sobre </w:t>
+      </w:r>
+      <w:bookmarkEnd w:id="33"/>
+      <w:r>
+        <w:t>CMS</w:t>
+      </w:r>
     </w:p>
     <w:p>
       <w:pPr>
         <w:pStyle w:val="Ttulo3"/>
       </w:pPr>
-      <w:bookmarkStart w:id="24" w:name="_Toc444537710"/>
-      <w:r>
-        <w:t>4.2.1 Curso no gratuito 1 sobre la tecnología específica A</w:t>
-      </w:r>
-      <w:bookmarkEnd w:id="24"/>
-    </w:p>
-    <w:p>
-      <w:pPr>
-        <w:pStyle w:val="Ttulo3"/>
-      </w:pPr>
-      <w:bookmarkStart w:id="25" w:name="_Toc444537711"/>
-      <w:r>
-        <w:t>4.2.2 Curso no gratuito</w:t>
-      </w:r>
-      <w:r>
-        <w:t xml:space="preserve"> 2</w:t>
-      </w:r>
-      <w:r>
-        <w:t xml:space="preserve"> sobre la tecnología específica A</w:t>
-      </w:r>
-      <w:bookmarkEnd w:id="25"/>
-    </w:p>
-    <w:p>
-      <w:pPr>
-        <w:pStyle w:val="Ttulo3"/>
-      </w:pPr>
-      <w:bookmarkStart w:id="26" w:name="_Toc444537712"/>
-      <w:r>
-        <w:t>4.2</w:t>
-      </w:r>
-      <w:proofErr w:type="gramStart"/>
-      <w:r>
-        <w:t>.</w:t>
-      </w:r>
-      <w:r>
-        <w:t>n</w:t>
-      </w:r>
-      <w:proofErr w:type="gramEnd"/>
-      <w:r>
-        <w:t xml:space="preserve"> Curso no gratuito </w:t>
-      </w:r>
-      <w:r>
-        <w:t>n</w:t>
-      </w:r>
-      <w:r>
-        <w:t xml:space="preserve"> sobre la tecnología específica A</w:t>
-      </w:r>
-      <w:bookmarkEnd w:id="26"/>
-    </w:p>
-    <w:p/>
-    <w:p>
-      <w:pPr>
-        <w:pStyle w:val="Ttulo2"/>
-      </w:pPr>
-      <w:bookmarkStart w:id="27" w:name="_Toc444537713"/>
-      <w:r>
-        <w:t>4.3 Cursos</w:t>
-      </w:r>
-      <w:r>
-        <w:t xml:space="preserve"> </w:t>
-      </w:r>
-      <w:r>
-        <w:t xml:space="preserve">no gratuitos </w:t>
-      </w:r>
-      <w:r>
-        <w:t>sobre la tecnología</w:t>
-      </w:r>
-      <w:r>
-        <w:t xml:space="preserve"> específica B</w:t>
-      </w:r>
-      <w:bookmarkEnd w:id="27"/>
-    </w:p>
-    <w:p>
-      <w:pPr>
-        <w:pStyle w:val="Ttulo3"/>
-      </w:pPr>
-      <w:bookmarkStart w:id="28" w:name="_Toc444537714"/>
-      <w:r>
-        <w:t>4.3.1 Curso no gratuito 1 sobre la tecnología específica B</w:t>
-      </w:r>
-      <w:bookmarkEnd w:id="28"/>
-    </w:p>
-    <w:p>
-      <w:pPr>
-        <w:pStyle w:val="Ttulo3"/>
-      </w:pPr>
-      <w:bookmarkStart w:id="29" w:name="_Toc444537715"/>
-      <w:r>
-        <w:t>4.3.2 Curso no gratuito 2 sobre la tecnología específica B</w:t>
-      </w:r>
-      <w:bookmarkEnd w:id="29"/>
-    </w:p>
-    <w:p>
-      <w:pPr>
-        <w:pStyle w:val="Ttulo3"/>
-      </w:pPr>
-      <w:bookmarkStart w:id="30" w:name="_Toc444537716"/>
-      <w:r>
-        <w:t>4.3</w:t>
-      </w:r>
-      <w:proofErr w:type="gramStart"/>
-      <w:r>
-        <w:t>.n</w:t>
-      </w:r>
-      <w:proofErr w:type="gramEnd"/>
-      <w:r>
-        <w:t xml:space="preserve"> Curso no gratuito n sobre la tecnología específica B</w:t>
-      </w:r>
-      <w:bookmarkEnd w:id="30"/>
-    </w:p>
-    <w:p/>
-    <w:p>
-      <w:pPr>
-        <w:pStyle w:val="Ttulo1"/>
-      </w:pPr>
-      <w:bookmarkStart w:id="31" w:name="_Toc444537717"/>
-      <w:r>
-        <w:t xml:space="preserve">5. </w:t>
-      </w:r>
-      <w:r>
-        <w:t>Fuentes de información</w:t>
-      </w:r>
-      <w:r>
-        <w:t xml:space="preserve"> (cursos gratuitos)</w:t>
-      </w:r>
-      <w:bookmarkEnd w:id="31"/>
-    </w:p>
-    <w:p>
-      <w:pPr>
-        <w:pStyle w:val="Ttulo2"/>
-      </w:pPr>
-      <w:bookmarkStart w:id="32" w:name="_Toc444537718"/>
-      <w:r>
-        <w:t>5</w:t>
-      </w:r>
-      <w:r>
-        <w:t xml:space="preserve">.1 </w:t>
-      </w:r>
-      <w:r>
-        <w:t xml:space="preserve">Cursos gratuitos </w:t>
-      </w:r>
-      <w:r>
-        <w:t xml:space="preserve">sobre </w:t>
-      </w:r>
-      <w:bookmarkEnd w:id="32"/>
-      <w:r>
-        <w:t>CMS</w:t>
-      </w:r>
-    </w:p>
-    <w:p>
-      <w:pPr>
-        <w:pStyle w:val="Ttulo3"/>
-      </w:pPr>
-      <w:bookmarkStart w:id="33" w:name="_Toc444537719"/>
+      <w:bookmarkStart w:id="34" w:name="_Toc444537719"/>
       <w:r>
         <w:t xml:space="preserve">5.1.1 Curso gratuito 1 sobre </w:t>
       </w:r>
-      <w:bookmarkEnd w:id="33"/>
+      <w:bookmarkEnd w:id="34"/>
       <w:r>
         <w:t>CMS</w:t>
       </w:r>
@@ -4590,7 +4778,7 @@
                     <pic:cNvPicPr/>
                   </pic:nvPicPr>
                   <pic:blipFill>
-                    <a:blip r:embed="rId9"/>
+                    <a:blip r:embed="rId10"/>
                     <a:stretch>
                       <a:fillRect/>
                     </a:stretch>
@@ -4620,11 +4808,11 @@
       <w:pPr>
         <w:pStyle w:val="Ttulo3"/>
       </w:pPr>
-      <w:bookmarkStart w:id="34" w:name="_Toc444537720"/>
+      <w:bookmarkStart w:id="35" w:name="_Toc444537720"/>
       <w:r>
         <w:t xml:space="preserve">5.1.2 Curso gratuito 2 sobre </w:t>
       </w:r>
-      <w:bookmarkEnd w:id="34"/>
+      <w:bookmarkEnd w:id="35"/>
       <w:r>
         <w:t>CMS</w:t>
       </w:r>
@@ -4687,7 +4875,6 @@
           <w:noProof/>
           <w:lang w:eastAsia="es-ES"/>
         </w:rPr>
-        <w:lastRenderedPageBreak/>
         <w:drawing>
           <wp:inline distT="0" distB="0" distL="0" distR="0" wp14:anchorId="7440DC2F" wp14:editId="4D9EEBF1">
             <wp:extent cx="5400040" cy="1886585"/>
@@ -4704,7 +4891,7 @@
                     <pic:cNvPicPr/>
                   </pic:nvPicPr>
                   <pic:blipFill>
-                    <a:blip r:embed="rId10"/>
+                    <a:blip r:embed="rId11"/>
                     <a:stretch>
                       <a:fillRect/>
                     </a:stretch>
@@ -4730,14 +4917,14 @@
       <w:pPr>
         <w:pStyle w:val="Ttulo3"/>
       </w:pPr>
-      <w:bookmarkStart w:id="35" w:name="_Toc444537721"/>
+      <w:bookmarkStart w:id="36" w:name="_Toc444537721"/>
       <w:r>
         <w:t>5.1.3 Curso gratuito 3</w:t>
       </w:r>
       <w:r>
         <w:t xml:space="preserve"> sobre </w:t>
       </w:r>
-      <w:bookmarkEnd w:id="35"/>
+      <w:bookmarkEnd w:id="36"/>
       <w:r>
         <w:t>CMS</w:t>
       </w:r>
@@ -4749,8 +4936,6 @@
       <w:r>
         <w:t>ón, hasta tutoriales de como emplearlos.</w:t>
       </w:r>
-      <w:bookmarkStart w:id="36" w:name="_GoBack"/>
-      <w:bookmarkEnd w:id="36"/>
     </w:p>
     <w:p>
       <w:pPr>
@@ -4772,6 +4957,7 @@
       </w:pPr>
       <w:bookmarkStart w:id="37" w:name="_Toc444537722"/>
       <w:r>
+        <w:lastRenderedPageBreak/>
         <w:t>5.2 Cursos</w:t>
       </w:r>
       <w:r>
@@ -4919,7 +5105,6 @@
       </w:pPr>
       <w:bookmarkStart w:id="46" w:name="_Toc444537731"/>
       <w:r>
-        <w:lastRenderedPageBreak/>
         <w:t>7. Recursos para implementar las tecnologías</w:t>
       </w:r>
       <w:bookmarkEnd w:id="46"/>
@@ -5017,7 +5202,7 @@
     <w:p/>
     <w:p/>
     <w:sectPr>
-      <w:footerReference w:type="default" r:id="rId11"/>
+      <w:footerReference w:type="default" r:id="rId12"/>
       <w:pgSz w:w="11906" w:h="16838"/>
       <w:pgMar w:top="1417" w:right="1701" w:bottom="1417" w:left="1701" w:header="708" w:footer="708" w:gutter="0"/>
       <w:cols w:space="708"/>
@@ -5082,7 +5267,7 @@
           <w:rPr>
             <w:noProof/>
           </w:rPr>
-          <w:t>6</w:t>
+          <w:t>5</w:t>
         </w:r>
         <w:r>
           <w:fldChar w:fldCharType="end"/>
@@ -6471,7 +6656,7 @@
 </file>
 
 <file path=customXml/itemProps1.xml><?xml version="1.0" encoding="utf-8"?>
-<ds:datastoreItem xmlns:ds="http://schemas.openxmlformats.org/officeDocument/2006/customXml" ds:itemID="{901689E7-2565-4ED6-8933-B24A75B75519}">
+<ds:datastoreItem xmlns:ds="http://schemas.openxmlformats.org/officeDocument/2006/customXml" ds:itemID="{C17BA5C6-CBAC-499D-8B60-62C5A732CA27}">
   <ds:schemaRefs>
     <ds:schemaRef ds:uri="http://schemas.openxmlformats.org/officeDocument/2006/bibliography"/>
   </ds:schemaRefs>

</xml_diff>

<commit_message>
Actualización de punto 7.1
</commit_message>
<xml_diff>
--- a/TG1_NattdelaFuente.docx
+++ b/TG1_NattdelaFuente.docx
@@ -7087,7 +7087,7 @@
       </w:pPr>
       <w:bookmarkStart w:id="47" w:name="_Toc444537733"/>
       <w:r>
-        <w:t>7.1.1 Recursos no gratuitos para implementar la tecnología A</w:t>
+        <w:t>7.1.1 Recursos gratuitos para implementar la tecnología A</w:t>
       </w:r>
       <w:bookmarkEnd w:id="47"/>
     </w:p>
@@ -7096,7 +7096,7 @@
         <w:pStyle w:val="Prrafodelista"/>
         <w:numPr>
           <w:ilvl w:val="0"/>
-          <w:numId w:val="17"/>
+          <w:numId w:val="18"/>
         </w:numPr>
       </w:pPr>
       <w:hyperlink r:id="rId29" w:history="1">
@@ -7104,7 +7104,7 @@
           <w:rPr>
             <w:rStyle w:val="Hipervnculo"/>
           </w:rPr>
-          <w:t>http://www.elegantthemes.com/gallery/</w:t>
+          <w:t>https://es.wordpress.org/themes/</w:t>
         </w:r>
       </w:hyperlink>
     </w:p>
@@ -7113,7 +7113,15 @@
         <w:pStyle w:val="Prrafodelista"/>
       </w:pPr>
       <w:r>
-        <w:t>Para poder descargarte los temas de esta página tienes que crearte una cuenta, que depende de lo que quieras tener disponible, te cuesta al año 69$,89$ o 249$.</w:t>
+        <w:t xml:space="preserve">En la página oficial de </w:t>
+      </w:r>
+      <w:proofErr w:type="spellStart"/>
+      <w:r>
+        <w:t>WordPress</w:t>
+      </w:r>
+      <w:proofErr w:type="spellEnd"/>
+      <w:r>
+        <w:t xml:space="preserve"> España, podemos encontrar una gran selección de temas totalmente gratuitos.</w:t>
       </w:r>
     </w:p>
     <w:p>
@@ -7121,7 +7129,7 @@
         <w:pStyle w:val="Prrafodelista"/>
         <w:numPr>
           <w:ilvl w:val="0"/>
-          <w:numId w:val="17"/>
+          <w:numId w:val="18"/>
         </w:numPr>
       </w:pPr>
       <w:hyperlink r:id="rId30" w:history="1">
@@ -7129,7 +7137,7 @@
           <w:rPr>
             <w:rStyle w:val="Hipervnculo"/>
           </w:rPr>
-          <w:t>http://www.elegantthemes.com/plugins/</w:t>
+          <w:t>https://colorlib.com/wp/free-wordpress-themes/</w:t>
         </w:r>
       </w:hyperlink>
     </w:p>
@@ -7138,15 +7146,7 @@
         <w:pStyle w:val="Prrafodelista"/>
       </w:pPr>
       <w:r>
-        <w:t xml:space="preserve">Es la misma que antes pero en este enlace puedes descargarte los </w:t>
-      </w:r>
-      <w:proofErr w:type="spellStart"/>
-      <w:r>
-        <w:t>plugins</w:t>
-      </w:r>
-      <w:proofErr w:type="spellEnd"/>
-      <w:r>
-        <w:t>.</w:t>
+        <w:t>Aquí podemos encontrar más de 50 temas, elegidos como los más bonitos y utilizados por los usuarios.</w:t>
       </w:r>
     </w:p>
     <w:p>
@@ -7154,7 +7154,7 @@
         <w:pStyle w:val="Prrafodelista"/>
         <w:numPr>
           <w:ilvl w:val="0"/>
-          <w:numId w:val="17"/>
+          <w:numId w:val="18"/>
         </w:numPr>
       </w:pPr>
       <w:hyperlink r:id="rId31" w:history="1">
@@ -7162,7 +7162,7 @@
           <w:rPr>
             <w:rStyle w:val="Hipervnculo"/>
           </w:rPr>
-          <w:t>http://www.wpzoom.com/</w:t>
+          <w:t>https://premium.wpmudev.org/blog/free-plugins-wordpress-freelancers-business/</w:t>
         </w:r>
       </w:hyperlink>
     </w:p>
@@ -7171,7 +7171,7 @@
         <w:pStyle w:val="Prrafodelista"/>
       </w:pPr>
       <w:r>
-        <w:t xml:space="preserve">Desde esta página puedes comprar temas y </w:t>
+        <w:t xml:space="preserve">En esta página nos muestra los 25 </w:t>
       </w:r>
       <w:proofErr w:type="spellStart"/>
       <w:r>
@@ -7179,26 +7179,7 @@
       </w:r>
       <w:proofErr w:type="spellEnd"/>
       <w:r>
-        <w:t xml:space="preserve">. Cada tema cuesta 69$ y te entra </w:t>
-      </w:r>
-      <w:r>
-        <w:t xml:space="preserve">uso de licencia de por vida, 12 meses de soporte y actualizaciones, uso ilimitado de dominios y soporte rápido. Pero si quieres un paquete con todos los temas te cuesta </w:t>
-      </w:r>
-      <w:proofErr w:type="gramStart"/>
-      <w:r>
-        <w:t>149$</w:t>
-      </w:r>
-      <w:proofErr w:type="gramEnd"/>
-      <w:r>
-        <w:t xml:space="preserve"> y te entra lo anterior y más de 40 temas, acceso a nuevos temas y PSD de </w:t>
-      </w:r>
-      <w:proofErr w:type="spellStart"/>
-      <w:r>
-        <w:t>Photosop</w:t>
-      </w:r>
-      <w:proofErr w:type="spellEnd"/>
-      <w:r>
-        <w:t>.</w:t>
+        <w:t xml:space="preserve"> más utilizados y necesarios para nuestra página.</w:t>
       </w:r>
     </w:p>
     <w:p>
@@ -7206,7 +7187,7 @@
         <w:pStyle w:val="Prrafodelista"/>
         <w:numPr>
           <w:ilvl w:val="0"/>
-          <w:numId w:val="17"/>
+          <w:numId w:val="18"/>
         </w:numPr>
       </w:pPr>
       <w:hyperlink r:id="rId32" w:history="1">
@@ -7214,7 +7195,7 @@
           <w:rPr>
             <w:rStyle w:val="Hipervnculo"/>
           </w:rPr>
-          <w:t>http://promo.redeshosting.es/</w:t>
+          <w:t>http://torquemag.io/2015/09/32-must-free-wordpress-plugins/</w:t>
         </w:r>
       </w:hyperlink>
     </w:p>
@@ -7223,45 +7204,272 @@
         <w:pStyle w:val="Prrafodelista"/>
       </w:pPr>
       <w:r>
-        <w:t xml:space="preserve">Por solo 3,65 € al mes puedes tener un hosting para </w:t>
+        <w:t>A</w:t>
+      </w:r>
+      <w:r>
+        <w:t xml:space="preserve">quí hay una lista de 32 que debe tener, </w:t>
       </w:r>
       <w:proofErr w:type="spellStart"/>
       <w:r>
+        <w:t>plugins</w:t>
+      </w:r>
+      <w:proofErr w:type="spellEnd"/>
+      <w:r>
+        <w:t xml:space="preserve"> de </w:t>
+      </w:r>
+      <w:proofErr w:type="spellStart"/>
+      <w:r>
         <w:t>WordPress</w:t>
       </w:r>
       <w:proofErr w:type="spellEnd"/>
       <w:r>
-        <w:t xml:space="preserve"> y </w:t>
+        <w:t xml:space="preserve"> gratuitos para diferentes propósitos. Todos ellos son fiables y contrastadas, y listo para tomar su sitio al siguiente nivel.</w:t>
+      </w:r>
+    </w:p>
+    <w:p>
+      <w:pPr>
+        <w:pStyle w:val="Prrafodelista"/>
+        <w:numPr>
+          <w:ilvl w:val="0"/>
+          <w:numId w:val="18"/>
+        </w:numPr>
+      </w:pPr>
+      <w:hyperlink r:id="rId33" w:history="1">
+        <w:r>
+          <w:rPr>
+            <w:rStyle w:val="Hipervnculo"/>
+          </w:rPr>
+          <w:t>http://www.hostinger.es/</w:t>
+        </w:r>
+      </w:hyperlink>
+    </w:p>
+    <w:p>
+      <w:pPr>
+        <w:pStyle w:val="Prrafodelista"/>
+      </w:pPr>
+      <w:r>
+        <w:t>Capacidad de 2Gb de almacenamiento en el servidor</w:t>
+      </w:r>
+    </w:p>
+    <w:p>
+      <w:pPr>
+        <w:pStyle w:val="Prrafodelista"/>
+      </w:pPr>
+      <w:r>
+        <w:t>Tráfico web de hasta 100Gb</w:t>
+      </w:r>
+    </w:p>
+    <w:p>
+      <w:pPr>
+        <w:pStyle w:val="Prrafodelista"/>
+      </w:pPr>
+      <w:r>
+        <w:t xml:space="preserve">Soporte para PHP y bases de datos </w:t>
       </w:r>
       <w:proofErr w:type="spellStart"/>
       <w:r>
-        <w:t>asi</w:t>
+        <w:t>MySQL</w:t>
       </w:r>
       <w:proofErr w:type="spellEnd"/>
       <w:r>
-        <w:t xml:space="preserve"> poder acelerar hasta 5 veces nuestra página, ya que este hosting web </w:t>
+        <w:t xml:space="preserve">. Necesario para el funcionamiento de </w:t>
       </w:r>
       <w:proofErr w:type="spellStart"/>
       <w:r>
-        <w:t>esta</w:t>
+        <w:t>WordPress</w:t>
       </w:r>
       <w:proofErr w:type="spellEnd"/>
       <w:r>
-        <w:t xml:space="preserve"> especializado en CMS.</w:t>
-      </w:r>
-      <w:bookmarkStart w:id="48" w:name="_GoBack"/>
+        <w:t>.</w:t>
+      </w:r>
+    </w:p>
+    <w:p>
+      <w:pPr>
+        <w:pStyle w:val="Prrafodelista"/>
+      </w:pPr>
+      <w:r>
+        <w:t>Creador de sitios en un clic, como hemos visto previamente.</w:t>
+      </w:r>
+    </w:p>
+    <w:p>
+      <w:pPr>
+        <w:pStyle w:val="Prrafodelista"/>
+      </w:pPr>
+      <w:r>
+        <w:t>Sin publicidades.</w:t>
+      </w:r>
+    </w:p>
+    <w:p>
+      <w:pPr>
+        <w:pStyle w:val="Prrafodelista"/>
+      </w:pPr>
+      <w:r>
+        <w:lastRenderedPageBreak/>
+        <w:t>Número de sitios ilimitados.</w:t>
+      </w:r>
+    </w:p>
+    <w:p>
+      <w:pPr>
+        <w:pStyle w:val="Prrafodelista"/>
+      </w:pPr>
+      <w:r>
+        <w:t>Acceso FTP.</w:t>
+      </w:r>
+    </w:p>
+    <w:p>
+      <w:pPr>
+        <w:pStyle w:val="Prrafodelista"/>
+      </w:pPr>
+    </w:p>
+    <w:p>
+      <w:pPr>
+        <w:pStyle w:val="Prrafodelista"/>
+        <w:numPr>
+          <w:ilvl w:val="0"/>
+          <w:numId w:val="18"/>
+        </w:numPr>
+      </w:pPr>
+      <w:hyperlink r:id="rId34" w:history="1">
+        <w:r>
+          <w:rPr>
+            <w:rStyle w:val="Hipervnculo"/>
+          </w:rPr>
+          <w:t>https://www.2freehosting.com//</w:t>
+        </w:r>
+      </w:hyperlink>
+    </w:p>
+    <w:p>
+      <w:pPr>
+        <w:spacing w:after="0"/>
+        <w:ind w:left="708"/>
+      </w:pPr>
+      <w:bookmarkStart w:id="48" w:name="_Toc444537734"/>
+      <w:r>
+        <w:t>Capacidad de 20Gb de almacenamiento en el servidor</w:t>
+      </w:r>
+    </w:p>
+    <w:p>
+      <w:pPr>
+        <w:spacing w:after="0"/>
+        <w:ind w:left="708"/>
+      </w:pPr>
+      <w:r>
+        <w:t>Tráfico web de hasta 150Gb</w:t>
+      </w:r>
+    </w:p>
+    <w:p>
+      <w:pPr>
+        <w:spacing w:after="0"/>
+        <w:ind w:left="708"/>
+      </w:pPr>
+      <w:r>
+        <w:t xml:space="preserve">Soporte para PHP y bases de datos </w:t>
+      </w:r>
+      <w:proofErr w:type="spellStart"/>
+      <w:r>
+        <w:t>MySQL</w:t>
+      </w:r>
+      <w:proofErr w:type="spellEnd"/>
+      <w:r>
+        <w:t xml:space="preserve">. Necesario para el funcionamiento de </w:t>
+      </w:r>
+      <w:proofErr w:type="spellStart"/>
+      <w:r>
+        <w:t>WordPress</w:t>
+      </w:r>
+      <w:proofErr w:type="spellEnd"/>
+      <w:r>
+        <w:t>.</w:t>
+      </w:r>
+    </w:p>
+    <w:p>
+      <w:pPr>
+        <w:spacing w:after="0"/>
+        <w:ind w:left="708"/>
+      </w:pPr>
+      <w:r>
+        <w:t>Creador de sitios en un clic.</w:t>
+      </w:r>
+    </w:p>
+    <w:p>
+      <w:pPr>
+        <w:spacing w:after="0"/>
+        <w:ind w:left="708"/>
+      </w:pPr>
+      <w:r>
+        <w:t>Sin publicidades.</w:t>
+      </w:r>
+    </w:p>
+    <w:p>
+      <w:pPr>
+        <w:spacing w:after="0"/>
+        <w:ind w:left="708"/>
+      </w:pPr>
+      <w:r>
+        <w:t>Número de sitios ilimitados.</w:t>
+      </w:r>
+    </w:p>
+    <w:p>
+      <w:pPr>
+        <w:ind w:left="708"/>
+      </w:pPr>
+      <w:r>
+        <w:t xml:space="preserve">Acceso </w:t>
+      </w:r>
+      <w:proofErr w:type="spellStart"/>
+      <w:r>
+        <w:t>FTP.Hasta</w:t>
+      </w:r>
+      <w:proofErr w:type="spellEnd"/>
+      <w:r>
+        <w:t xml:space="preserve"> 5 tipos de subdominios. Tenemos la posibilidad de elegirlo al crear el subdominio.</w:t>
+      </w:r>
+    </w:p>
+    <w:p>
+      <w:pPr>
+        <w:pStyle w:val="Prrafodelista"/>
+        <w:numPr>
+          <w:ilvl w:val="0"/>
+          <w:numId w:val="18"/>
+        </w:numPr>
+      </w:pPr>
+      <w:hyperlink r:id="rId35" w:history="1">
+        <w:r>
+          <w:rPr>
+            <w:rStyle w:val="Hipervnculo"/>
+          </w:rPr>
+          <w:t>https://desktop.wordpress.com/</w:t>
+        </w:r>
+      </w:hyperlink>
+    </w:p>
+    <w:p>
+      <w:pPr>
+        <w:pStyle w:val="Prrafodelista"/>
+      </w:pPr>
+      <w:r>
+        <w:t xml:space="preserve">La aplicación de escritorio de </w:t>
+      </w:r>
+      <w:proofErr w:type="spellStart"/>
+      <w:r>
+        <w:t>WordPress</w:t>
+      </w:r>
+      <w:proofErr w:type="spellEnd"/>
+      <w:r>
+        <w:t>, para poder crear y editar nuestra web.</w:t>
+      </w:r>
+      <w:bookmarkStart w:id="49" w:name="_GoBack"/>
+      <w:bookmarkEnd w:id="49"/>
+    </w:p>
+    <w:p>
+      <w:pPr>
+        <w:pStyle w:val="Ttulo3"/>
+        <w:spacing w:before="0" w:after="0"/>
+      </w:pPr>
+      <w:r>
+        <w:t>7.1.1 Recursos no gratuitos para implementar la tecnología A</w:t>
+      </w:r>
       <w:bookmarkEnd w:id="48"/>
     </w:p>
-    <w:p>
-      <w:pPr>
-        <w:pStyle w:val="Ttulo3"/>
-      </w:pPr>
-      <w:bookmarkStart w:id="49" w:name="_Toc444537734"/>
-      <w:r>
-        <w:t>7.1.1 Recursos no gratuitos para implementar la tecnología A</w:t>
-      </w:r>
-      <w:bookmarkEnd w:id="49"/>
-    </w:p>
     <w:p/>
     <w:p>
       <w:pPr>
@@ -7269,7 +7477,6 @@
       </w:pPr>
       <w:bookmarkStart w:id="50" w:name="_Toc444537735"/>
       <w:r>
-        <w:lastRenderedPageBreak/>
         <w:t xml:space="preserve">7.2 Recursos para implementar la tecnología </w:t>
       </w:r>
       <w:r>
@@ -7323,7 +7530,7 @@
     <w:p/>
     <w:p/>
     <w:sectPr>
-      <w:footerReference w:type="default" r:id="rId33"/>
+      <w:footerReference w:type="default" r:id="rId36"/>
       <w:pgSz w:w="11906" w:h="16838"/>
       <w:pgMar w:top="1417" w:right="1701" w:bottom="1417" w:left="1701" w:header="708" w:footer="708" w:gutter="0"/>
       <w:cols w:space="708"/>
@@ -7388,7 +7595,7 @@
           <w:rPr>
             <w:noProof/>
           </w:rPr>
-          <w:t>2</w:t>
+          <w:t>12</w:t>
         </w:r>
         <w:r>
           <w:fldChar w:fldCharType="end"/>
@@ -7666,6 +7873,119 @@
     </w:lvl>
   </w:abstractNum>
   <w:abstractNum w:abstractNumId="2" w15:restartNumberingAfterBreak="0">
+    <w:nsid w:val="1265614F"/>
+    <w:multiLevelType w:val="hybridMultilevel"/>
+    <w:tmpl w:val="4D541A66"/>
+    <w:lvl w:ilvl="0" w:tplc="0C0A0001">
+      <w:start w:val="1"/>
+      <w:numFmt w:val="bullet"/>
+      <w:lvlText w:val=""/>
+      <w:lvlJc w:val="left"/>
+      <w:pPr>
+        <w:ind w:left="720" w:hanging="360"/>
+      </w:pPr>
+      <w:rPr>
+        <w:rFonts w:ascii="Symbol" w:hAnsi="Symbol" w:hint="default"/>
+      </w:rPr>
+    </w:lvl>
+    <w:lvl w:ilvl="1" w:tplc="0C0A0003" w:tentative="1">
+      <w:start w:val="1"/>
+      <w:numFmt w:val="bullet"/>
+      <w:lvlText w:val="o"/>
+      <w:lvlJc w:val="left"/>
+      <w:pPr>
+        <w:ind w:left="1440" w:hanging="360"/>
+      </w:pPr>
+      <w:rPr>
+        <w:rFonts w:ascii="Courier New" w:hAnsi="Courier New" w:cs="Courier New" w:hint="default"/>
+      </w:rPr>
+    </w:lvl>
+    <w:lvl w:ilvl="2" w:tplc="0C0A0005" w:tentative="1">
+      <w:start w:val="1"/>
+      <w:numFmt w:val="bullet"/>
+      <w:lvlText w:val=""/>
+      <w:lvlJc w:val="left"/>
+      <w:pPr>
+        <w:ind w:left="2160" w:hanging="360"/>
+      </w:pPr>
+      <w:rPr>
+        <w:rFonts w:ascii="Wingdings" w:hAnsi="Wingdings" w:hint="default"/>
+      </w:rPr>
+    </w:lvl>
+    <w:lvl w:ilvl="3" w:tplc="0C0A0001" w:tentative="1">
+      <w:start w:val="1"/>
+      <w:numFmt w:val="bullet"/>
+      <w:lvlText w:val=""/>
+      <w:lvlJc w:val="left"/>
+      <w:pPr>
+        <w:ind w:left="2880" w:hanging="360"/>
+      </w:pPr>
+      <w:rPr>
+        <w:rFonts w:ascii="Symbol" w:hAnsi="Symbol" w:hint="default"/>
+      </w:rPr>
+    </w:lvl>
+    <w:lvl w:ilvl="4" w:tplc="0C0A0003" w:tentative="1">
+      <w:start w:val="1"/>
+      <w:numFmt w:val="bullet"/>
+      <w:lvlText w:val="o"/>
+      <w:lvlJc w:val="left"/>
+      <w:pPr>
+        <w:ind w:left="3600" w:hanging="360"/>
+      </w:pPr>
+      <w:rPr>
+        <w:rFonts w:ascii="Courier New" w:hAnsi="Courier New" w:cs="Courier New" w:hint="default"/>
+      </w:rPr>
+    </w:lvl>
+    <w:lvl w:ilvl="5" w:tplc="0C0A0005" w:tentative="1">
+      <w:start w:val="1"/>
+      <w:numFmt w:val="bullet"/>
+      <w:lvlText w:val=""/>
+      <w:lvlJc w:val="left"/>
+      <w:pPr>
+        <w:ind w:left="4320" w:hanging="360"/>
+      </w:pPr>
+      <w:rPr>
+        <w:rFonts w:ascii="Wingdings" w:hAnsi="Wingdings" w:hint="default"/>
+      </w:rPr>
+    </w:lvl>
+    <w:lvl w:ilvl="6" w:tplc="0C0A0001" w:tentative="1">
+      <w:start w:val="1"/>
+      <w:numFmt w:val="bullet"/>
+      <w:lvlText w:val=""/>
+      <w:lvlJc w:val="left"/>
+      <w:pPr>
+        <w:ind w:left="5040" w:hanging="360"/>
+      </w:pPr>
+      <w:rPr>
+        <w:rFonts w:ascii="Symbol" w:hAnsi="Symbol" w:hint="default"/>
+      </w:rPr>
+    </w:lvl>
+    <w:lvl w:ilvl="7" w:tplc="0C0A0003" w:tentative="1">
+      <w:start w:val="1"/>
+      <w:numFmt w:val="bullet"/>
+      <w:lvlText w:val="o"/>
+      <w:lvlJc w:val="left"/>
+      <w:pPr>
+        <w:ind w:left="5760" w:hanging="360"/>
+      </w:pPr>
+      <w:rPr>
+        <w:rFonts w:ascii="Courier New" w:hAnsi="Courier New" w:cs="Courier New" w:hint="default"/>
+      </w:rPr>
+    </w:lvl>
+    <w:lvl w:ilvl="8" w:tplc="0C0A0005" w:tentative="1">
+      <w:start w:val="1"/>
+      <w:numFmt w:val="bullet"/>
+      <w:lvlText w:val=""/>
+      <w:lvlJc w:val="left"/>
+      <w:pPr>
+        <w:ind w:left="6480" w:hanging="360"/>
+      </w:pPr>
+      <w:rPr>
+        <w:rFonts w:ascii="Wingdings" w:hAnsi="Wingdings" w:hint="default"/>
+      </w:rPr>
+    </w:lvl>
+  </w:abstractNum>
+  <w:abstractNum w:abstractNumId="3" w15:restartNumberingAfterBreak="0">
     <w:nsid w:val="27616D2A"/>
     <w:multiLevelType w:val="hybridMultilevel"/>
     <w:tmpl w:val="68F882F6"/>
@@ -7777,7 +8097,7 @@
       </w:rPr>
     </w:lvl>
   </w:abstractNum>
-  <w:abstractNum w:abstractNumId="3" w15:restartNumberingAfterBreak="0">
+  <w:abstractNum w:abstractNumId="4" w15:restartNumberingAfterBreak="0">
     <w:nsid w:val="284770BA"/>
     <w:multiLevelType w:val="hybridMultilevel"/>
     <w:tmpl w:val="BC92E2FC"/>
@@ -7890,7 +8210,7 @@
       </w:rPr>
     </w:lvl>
   </w:abstractNum>
-  <w:abstractNum w:abstractNumId="4" w15:restartNumberingAfterBreak="0">
+  <w:abstractNum w:abstractNumId="5" w15:restartNumberingAfterBreak="0">
     <w:nsid w:val="304055AC"/>
     <w:multiLevelType w:val="hybridMultilevel"/>
     <w:tmpl w:val="B48CE602"/>
@@ -7979,7 +8299,7 @@
       </w:pPr>
     </w:lvl>
   </w:abstractNum>
-  <w:abstractNum w:abstractNumId="5" w15:restartNumberingAfterBreak="0">
+  <w:abstractNum w:abstractNumId="6" w15:restartNumberingAfterBreak="0">
     <w:nsid w:val="32EB0EBC"/>
     <w:multiLevelType w:val="hybridMultilevel"/>
     <w:tmpl w:val="F10E6630"/>
@@ -8091,7 +8411,7 @@
       </w:rPr>
     </w:lvl>
   </w:abstractNum>
-  <w:abstractNum w:abstractNumId="6" w15:restartNumberingAfterBreak="0">
+  <w:abstractNum w:abstractNumId="7" w15:restartNumberingAfterBreak="0">
     <w:nsid w:val="3EFD24B0"/>
     <w:multiLevelType w:val="hybridMultilevel"/>
     <w:tmpl w:val="54665830"/>
@@ -8204,7 +8524,7 @@
       </w:rPr>
     </w:lvl>
   </w:abstractNum>
-  <w:abstractNum w:abstractNumId="7" w15:restartNumberingAfterBreak="0">
+  <w:abstractNum w:abstractNumId="8" w15:restartNumberingAfterBreak="0">
     <w:nsid w:val="48CD12E0"/>
     <w:multiLevelType w:val="hybridMultilevel"/>
     <w:tmpl w:val="89969F62"/>
@@ -8317,7 +8637,7 @@
       </w:rPr>
     </w:lvl>
   </w:abstractNum>
-  <w:abstractNum w:abstractNumId="8" w15:restartNumberingAfterBreak="0">
+  <w:abstractNum w:abstractNumId="9" w15:restartNumberingAfterBreak="0">
     <w:nsid w:val="4D1F5CF1"/>
     <w:multiLevelType w:val="hybridMultilevel"/>
     <w:tmpl w:val="184EC6E8"/>
@@ -8429,7 +8749,7 @@
       </w:rPr>
     </w:lvl>
   </w:abstractNum>
-  <w:abstractNum w:abstractNumId="9" w15:restartNumberingAfterBreak="0">
+  <w:abstractNum w:abstractNumId="10" w15:restartNumberingAfterBreak="0">
     <w:nsid w:val="5263641C"/>
     <w:multiLevelType w:val="hybridMultilevel"/>
     <w:tmpl w:val="402C3968"/>
@@ -8541,7 +8861,7 @@
       </w:rPr>
     </w:lvl>
   </w:abstractNum>
-  <w:abstractNum w:abstractNumId="10" w15:restartNumberingAfterBreak="0">
+  <w:abstractNum w:abstractNumId="11" w15:restartNumberingAfterBreak="0">
     <w:nsid w:val="5476076B"/>
     <w:multiLevelType w:val="hybridMultilevel"/>
     <w:tmpl w:val="7EF896B4"/>
@@ -8653,7 +8973,7 @@
       </w:rPr>
     </w:lvl>
   </w:abstractNum>
-  <w:abstractNum w:abstractNumId="11" w15:restartNumberingAfterBreak="0">
+  <w:abstractNum w:abstractNumId="12" w15:restartNumberingAfterBreak="0">
     <w:nsid w:val="55F013BD"/>
     <w:multiLevelType w:val="hybridMultilevel"/>
     <w:tmpl w:val="D9541502"/>
@@ -8765,7 +9085,7 @@
       </w:rPr>
     </w:lvl>
   </w:abstractNum>
-  <w:abstractNum w:abstractNumId="12" w15:restartNumberingAfterBreak="0">
+  <w:abstractNum w:abstractNumId="13" w15:restartNumberingAfterBreak="0">
     <w:nsid w:val="5A466CEC"/>
     <w:multiLevelType w:val="hybridMultilevel"/>
     <w:tmpl w:val="BF607554"/>
@@ -8878,7 +9198,7 @@
       </w:rPr>
     </w:lvl>
   </w:abstractNum>
-  <w:abstractNum w:abstractNumId="13" w15:restartNumberingAfterBreak="0">
+  <w:abstractNum w:abstractNumId="14" w15:restartNumberingAfterBreak="0">
     <w:nsid w:val="63673D64"/>
     <w:multiLevelType w:val="hybridMultilevel"/>
     <w:tmpl w:val="10EA503C"/>
@@ -8990,7 +9310,7 @@
       </w:rPr>
     </w:lvl>
   </w:abstractNum>
-  <w:abstractNum w:abstractNumId="14" w15:restartNumberingAfterBreak="0">
+  <w:abstractNum w:abstractNumId="15" w15:restartNumberingAfterBreak="0">
     <w:nsid w:val="69E54BA7"/>
     <w:multiLevelType w:val="multilevel"/>
     <w:tmpl w:val="0C0A001F"/>
@@ -9076,7 +9396,7 @@
       </w:pPr>
     </w:lvl>
   </w:abstractNum>
-  <w:abstractNum w:abstractNumId="15" w15:restartNumberingAfterBreak="0">
+  <w:abstractNum w:abstractNumId="16" w15:restartNumberingAfterBreak="0">
     <w:nsid w:val="7B1F26C7"/>
     <w:multiLevelType w:val="hybridMultilevel"/>
     <w:tmpl w:val="EAE84790"/>
@@ -9188,7 +9508,7 @@
       </w:rPr>
     </w:lvl>
   </w:abstractNum>
-  <w:abstractNum w:abstractNumId="16" w15:restartNumberingAfterBreak="0">
+  <w:abstractNum w:abstractNumId="17" w15:restartNumberingAfterBreak="0">
     <w:nsid w:val="7E4A360B"/>
     <w:multiLevelType w:val="hybridMultilevel"/>
     <w:tmpl w:val="31D40828"/>
@@ -9302,55 +9622,58 @@
     </w:lvl>
   </w:abstractNum>
   <w:num w:numId="1">
-    <w:abstractNumId w:val="4"/>
+    <w:abstractNumId w:val="5"/>
   </w:num>
   <w:num w:numId="2">
-    <w:abstractNumId w:val="14"/>
+    <w:abstractNumId w:val="15"/>
   </w:num>
   <w:num w:numId="3">
     <w:abstractNumId w:val="1"/>
   </w:num>
   <w:num w:numId="4">
+    <w:abstractNumId w:val="14"/>
+  </w:num>
+  <w:num w:numId="5">
     <w:abstractNumId w:val="13"/>
   </w:num>
-  <w:num w:numId="5">
+  <w:num w:numId="6">
+    <w:abstractNumId w:val="9"/>
+  </w:num>
+  <w:num w:numId="7">
+    <w:abstractNumId w:val="4"/>
+  </w:num>
+  <w:num w:numId="8">
+    <w:abstractNumId w:val="7"/>
+  </w:num>
+  <w:num w:numId="9">
+    <w:abstractNumId w:val="6"/>
+  </w:num>
+  <w:num w:numId="10">
     <w:abstractNumId w:val="12"/>
   </w:num>
-  <w:num w:numId="6">
+  <w:num w:numId="11">
     <w:abstractNumId w:val="8"/>
   </w:num>
-  <w:num w:numId="7">
-    <w:abstractNumId w:val="3"/>
+  <w:num w:numId="12">
+    <w:abstractNumId w:val="17"/>
   </w:num>
-  <w:num w:numId="8">
-    <w:abstractNumId w:val="6"/>
+  <w:num w:numId="13">
+    <w:abstractNumId w:val="16"/>
   </w:num>
-  <w:num w:numId="9">
-    <w:abstractNumId w:val="5"/>
+  <w:num w:numId="14">
+    <w:abstractNumId w:val="10"/>
   </w:num>
-  <w:num w:numId="10">
+  <w:num w:numId="15">
     <w:abstractNumId w:val="11"/>
   </w:num>
-  <w:num w:numId="11">
-    <w:abstractNumId w:val="7"/>
-  </w:num>
-  <w:num w:numId="12">
-    <w:abstractNumId w:val="16"/>
-  </w:num>
-  <w:num w:numId="13">
-    <w:abstractNumId w:val="15"/>
-  </w:num>
-  <w:num w:numId="14">
-    <w:abstractNumId w:val="9"/>
-  </w:num>
-  <w:num w:numId="15">
-    <w:abstractNumId w:val="10"/>
-  </w:num>
   <w:num w:numId="16">
-    <w:abstractNumId w:val="2"/>
+    <w:abstractNumId w:val="3"/>
   </w:num>
   <w:num w:numId="17">
     <w:abstractNumId w:val="0"/>
+  </w:num>
+  <w:num w:numId="18">
+    <w:abstractNumId w:val="2"/>
   </w:num>
 </w:numbering>
 </file>
@@ -10278,7 +10601,7 @@
 </file>
 
 <file path=customXml/itemProps1.xml><?xml version="1.0" encoding="utf-8"?>
-<ds:datastoreItem xmlns:ds="http://schemas.openxmlformats.org/officeDocument/2006/customXml" ds:itemID="{1E64B73A-7E9A-4B86-BA58-FBB377596606}">
+<ds:datastoreItem xmlns:ds="http://schemas.openxmlformats.org/officeDocument/2006/customXml" ds:itemID="{7EAA0F01-7E3A-46DC-BF74-D161F31112B1}">
   <ds:schemaRefs>
     <ds:schemaRef ds:uri="http://schemas.openxmlformats.org/officeDocument/2006/bibliography"/>
   </ds:schemaRefs>

</xml_diff>